<commit_message>
Implement gaussian mutation operator
</commit_message>
<xml_diff>
--- a/Meeting notes/Notes 30-11-2021.docx
+++ b/Meeting notes/Notes 30-11-2021.docx
@@ -77,25 +77,7 @@
           <w:sz w:val="24"/>
           <w:szCs w:val="24"/>
         </w:rPr>
-        <w:t xml:space="preserve">Implemented the test harness. Defined in a simple text file. Top number is number of validated ledgers to wait for, below are at what </w:t>
-      </w:r>
-      <w:proofErr w:type="spellStart"/>
-      <w:r>
-        <w:rPr>
-          <w:rFonts w:asciiTheme="minorHAnsi" w:hAnsiTheme="minorHAnsi" w:cstheme="minorHAnsi"/>
-          <w:sz w:val="24"/>
-          <w:szCs w:val="24"/>
-        </w:rPr>
-        <w:t>ms</w:t>
-      </w:r>
-      <w:proofErr w:type="spellEnd"/>
-      <w:r>
-        <w:rPr>
-          <w:rFonts w:asciiTheme="minorHAnsi" w:hAnsiTheme="minorHAnsi" w:cstheme="minorHAnsi"/>
-          <w:sz w:val="24"/>
-          <w:szCs w:val="24"/>
-        </w:rPr>
-        <w:t xml:space="preserve"> to send transactions.</w:t>
+        <w:t>Implemented the test harness. Defined in a simple text file. Top number is number of validated ledgers to wait for, below are at what ms to send transactions.</w:t>
       </w:r>
       <w:r>
         <w:rPr>
@@ -111,15 +93,7 @@
           <w:sz w:val="24"/>
           <w:szCs w:val="24"/>
         </w:rPr>
-        <w:t>Will change this to only include the transaction</w:t>
-      </w:r>
-      <w:r>
-        <w:rPr>
-          <w:rFonts w:asciiTheme="minorHAnsi" w:hAnsiTheme="minorHAnsi" w:cstheme="minorHAnsi"/>
-          <w:sz w:val="24"/>
-          <w:szCs w:val="24"/>
-        </w:rPr>
-        <w:t xml:space="preserve"> times and determine that the test case has stopped after all transactions are in a validated ledger.</w:t>
+        <w:t>Will change this to only include the transaction times and determine that the test case has stopped after all transactions are in a validated ledger.</w:t>
       </w:r>
     </w:p>
     <w:p>
@@ -141,25 +115,7 @@
           <w:sz w:val="24"/>
           <w:szCs w:val="24"/>
         </w:rPr>
-        <w:t xml:space="preserve">Implemented node state. current round, current </w:t>
-      </w:r>
-      <w:proofErr w:type="spellStart"/>
-      <w:r>
-        <w:rPr>
-          <w:rFonts w:asciiTheme="minorHAnsi" w:hAnsiTheme="minorHAnsi" w:cstheme="minorHAnsi"/>
-          <w:sz w:val="24"/>
-          <w:szCs w:val="24"/>
-        </w:rPr>
-        <w:t>consensus_phase</w:t>
-      </w:r>
-      <w:proofErr w:type="spellEnd"/>
-      <w:r>
-        <w:rPr>
-          <w:rFonts w:asciiTheme="minorHAnsi" w:hAnsiTheme="minorHAnsi" w:cstheme="minorHAnsi"/>
-          <w:sz w:val="24"/>
-          <w:szCs w:val="24"/>
-        </w:rPr>
-        <w:t xml:space="preserve"> and last validated ledger. Will extend with transactions validated / proposed</w:t>
+        <w:t>Implemented node state. current round, current consensus_phase and last validated ledger. Will extend with transactions validated / proposed</w:t>
       </w:r>
     </w:p>
     <w:p>
@@ -205,23 +161,13 @@
           <w:szCs w:val="24"/>
         </w:rPr>
       </w:pPr>
-      <w:proofErr w:type="spellStart"/>
-      <w:r>
-        <w:rPr>
-          <w:rFonts w:asciiTheme="minorHAnsi" w:hAnsiTheme="minorHAnsi" w:cstheme="minorHAnsi"/>
-          <w:sz w:val="24"/>
-          <w:szCs w:val="24"/>
-        </w:rPr>
-        <w:t>Guassian</w:t>
-      </w:r>
-      <w:proofErr w:type="spellEnd"/>
-      <w:r>
-        <w:rPr>
-          <w:rFonts w:asciiTheme="minorHAnsi" w:hAnsiTheme="minorHAnsi" w:cstheme="minorHAnsi"/>
-          <w:sz w:val="24"/>
-          <w:szCs w:val="24"/>
-        </w:rPr>
-        <w:t xml:space="preserve"> or polynomial mutation. better for real-valued chromosomes.</w:t>
+      <w:r>
+        <w:rPr>
+          <w:rFonts w:asciiTheme="minorHAnsi" w:hAnsiTheme="minorHAnsi" w:cstheme="minorHAnsi"/>
+          <w:sz w:val="24"/>
+          <w:szCs w:val="24"/>
+        </w:rPr>
+        <w:t>Guassian or polynomial mutation. better for real-valued chromosomes.</w:t>
       </w:r>
     </w:p>
     <w:p>
@@ -245,7 +191,6 @@
           <w:szCs w:val="24"/>
         </w:rPr>
       </w:pPr>
-      <w:proofErr w:type="spellStart"/>
       <w:r>
         <w:rPr>
           <w:rFonts w:asciiTheme="minorHAnsi" w:hAnsiTheme="minorHAnsi" w:cstheme="minorHAnsi"/>
@@ -254,44 +199,25 @@
           <w:sz w:val="24"/>
           <w:szCs w:val="24"/>
         </w:rPr>
-        <w:t>Chomosome</w:t>
-      </w:r>
-      <w:proofErr w:type="spellEnd"/>
-      <w:r>
-        <w:rPr>
-          <w:rFonts w:asciiTheme="minorHAnsi" w:hAnsiTheme="minorHAnsi" w:cstheme="minorHAnsi"/>
-          <w:b/>
-          <w:bCs/>
-          <w:sz w:val="24"/>
-          <w:szCs w:val="24"/>
-        </w:rPr>
-        <w:t xml:space="preserve"> design</w:t>
-      </w:r>
-    </w:p>
-    <w:p>
-      <w:pPr>
-        <w:pStyle w:val="PlainText"/>
-        <w:rPr>
-          <w:rFonts w:asciiTheme="minorHAnsi" w:hAnsiTheme="minorHAnsi" w:cstheme="minorHAnsi"/>
-          <w:sz w:val="24"/>
-          <w:szCs w:val="24"/>
-        </w:rPr>
-      </w:pPr>
-      <w:r>
-        <w:rPr>
-          <w:rFonts w:asciiTheme="minorHAnsi" w:hAnsiTheme="minorHAnsi" w:cstheme="minorHAnsi"/>
-          <w:sz w:val="24"/>
-          <w:szCs w:val="24"/>
-        </w:rPr>
-        <w:t>Recap. Same delays might result in different fitness function. Is this a problem? not really, a choice. Evaluation of one individual takes roughly</w:t>
-      </w:r>
-      <w:r>
-        <w:rPr>
-          <w:rFonts w:asciiTheme="minorHAnsi" w:hAnsiTheme="minorHAnsi" w:cstheme="minorHAnsi"/>
-          <w:sz w:val="24"/>
-          <w:szCs w:val="24"/>
-        </w:rPr>
-        <w:t xml:space="preserve"> 13 seconds, run in parallel in cluster.</w:t>
+        <w:t>Chomosome design</w:t>
+      </w:r>
+    </w:p>
+    <w:p>
+      <w:pPr>
+        <w:pStyle w:val="PlainText"/>
+        <w:rPr>
+          <w:rFonts w:asciiTheme="minorHAnsi" w:hAnsiTheme="minorHAnsi" w:cstheme="minorHAnsi"/>
+          <w:sz w:val="24"/>
+          <w:szCs w:val="24"/>
+        </w:rPr>
+      </w:pPr>
+      <w:r>
+        <w:rPr>
+          <w:rFonts w:asciiTheme="minorHAnsi" w:hAnsiTheme="minorHAnsi" w:cstheme="minorHAnsi"/>
+          <w:sz w:val="24"/>
+          <w:szCs w:val="24"/>
+        </w:rPr>
+        <w:t>Recap. Same delays might result in different fitness function. Is this a problem? not really, a choice. Evaluation of one individual takes roughly 13 seconds, run in parallel in cluster.</w:t>
       </w:r>
     </w:p>
     <w:p>
@@ -323,61 +249,7 @@
           <w:sz w:val="24"/>
           <w:szCs w:val="24"/>
         </w:rPr>
-        <w:t xml:space="preserve">Also distinguish </w:t>
-      </w:r>
-      <w:proofErr w:type="spellStart"/>
-      <w:r>
-        <w:rPr>
-          <w:rFonts w:asciiTheme="minorHAnsi" w:hAnsiTheme="minorHAnsi" w:cstheme="minorHAnsi"/>
-          <w:sz w:val="24"/>
-          <w:szCs w:val="24"/>
-        </w:rPr>
-        <w:t>proposeSeq</w:t>
-      </w:r>
-      <w:proofErr w:type="spellEnd"/>
-      <w:r>
-        <w:rPr>
-          <w:rFonts w:asciiTheme="minorHAnsi" w:hAnsiTheme="minorHAnsi" w:cstheme="minorHAnsi"/>
-          <w:sz w:val="24"/>
-          <w:szCs w:val="24"/>
-        </w:rPr>
-        <w:t xml:space="preserve"> messages, perhaps drop messages with </w:t>
-      </w:r>
-      <w:proofErr w:type="spellStart"/>
-      <w:r>
-        <w:rPr>
-          <w:rFonts w:asciiTheme="minorHAnsi" w:hAnsiTheme="minorHAnsi" w:cstheme="minorHAnsi"/>
-          <w:sz w:val="24"/>
-          <w:szCs w:val="24"/>
-        </w:rPr>
-        <w:t>proposeseq</w:t>
-      </w:r>
-      <w:proofErr w:type="spellEnd"/>
-      <w:r>
-        <w:rPr>
-          <w:rFonts w:asciiTheme="minorHAnsi" w:hAnsiTheme="minorHAnsi" w:cstheme="minorHAnsi"/>
-          <w:sz w:val="24"/>
-          <w:szCs w:val="24"/>
-        </w:rPr>
-        <w:t xml:space="preserve"> not in chromosome. Makes chromosome length variable. Take </w:t>
-      </w:r>
-      <w:proofErr w:type="spellStart"/>
-      <w:r>
-        <w:rPr>
-          <w:rFonts w:asciiTheme="minorHAnsi" w:hAnsiTheme="minorHAnsi" w:cstheme="minorHAnsi"/>
-          <w:sz w:val="24"/>
-          <w:szCs w:val="24"/>
-        </w:rPr>
-        <w:t>cutpoints</w:t>
-      </w:r>
-      <w:proofErr w:type="spellEnd"/>
-      <w:r>
-        <w:rPr>
-          <w:rFonts w:asciiTheme="minorHAnsi" w:hAnsiTheme="minorHAnsi" w:cstheme="minorHAnsi"/>
-          <w:sz w:val="24"/>
-          <w:szCs w:val="24"/>
-        </w:rPr>
-        <w:t xml:space="preserve"> as percentage of</w:t>
+        <w:t>Also distinguish proposeSeq messages, perhaps drop messages with proposeseq not in chromosome. Makes chromosome length variable. Take cutpoints as percentage of</w:t>
       </w:r>
       <w:r>
         <w:rPr>
@@ -449,15 +321,7 @@
           <w:sz w:val="24"/>
           <w:szCs w:val="24"/>
         </w:rPr>
-        <w:t>1. Esta</w:t>
-      </w:r>
-      <w:r>
-        <w:rPr>
-          <w:rFonts w:asciiTheme="minorHAnsi" w:hAnsiTheme="minorHAnsi" w:cstheme="minorHAnsi"/>
-          <w:sz w:val="24"/>
-          <w:szCs w:val="24"/>
-        </w:rPr>
-        <w:t>blish -&gt; open and open -&gt; open count. Consensus failed in some way, retry.</w:t>
+        <w:t>1. Establish -&gt; open and open -&gt; open count. Consensus failed in some way, retry.</w:t>
       </w:r>
     </w:p>
     <w:p>
@@ -529,25 +393,7 @@
           <w:sz w:val="24"/>
           <w:szCs w:val="24"/>
         </w:rPr>
-        <w:t>5. Instrument code to target branches. Look for log warnings/errors/</w:t>
-      </w:r>
-      <w:proofErr w:type="spellStart"/>
-      <w:r>
-        <w:rPr>
-          <w:rFonts w:asciiTheme="minorHAnsi" w:hAnsiTheme="minorHAnsi" w:cstheme="minorHAnsi"/>
-          <w:sz w:val="24"/>
-          <w:szCs w:val="24"/>
-        </w:rPr>
-        <w:t>fatals</w:t>
-      </w:r>
-      <w:proofErr w:type="spellEnd"/>
-      <w:r>
-        <w:rPr>
-          <w:rFonts w:asciiTheme="minorHAnsi" w:hAnsiTheme="minorHAnsi" w:cstheme="minorHAnsi"/>
-          <w:sz w:val="24"/>
-          <w:szCs w:val="24"/>
-        </w:rPr>
-        <w:t xml:space="preserve"> to target.</w:t>
+        <w:t>5. Instrument code to target branches. Look for log warnings/errors/fatals to target.</w:t>
       </w:r>
     </w:p>
     <w:p>
@@ -566,25 +412,7 @@
           <w:szCs w:val="24"/>
         </w:rPr>
         <w:tab/>
-        <w:t xml:space="preserve">- Building canonical transaction </w:t>
-      </w:r>
-      <w:proofErr w:type="spellStart"/>
-      <w:r>
-        <w:rPr>
-          <w:rFonts w:asciiTheme="minorHAnsi" w:hAnsiTheme="minorHAnsi" w:cstheme="minorHAnsi"/>
-          <w:sz w:val="24"/>
-          <w:szCs w:val="24"/>
-        </w:rPr>
-        <w:t>setSee</w:t>
-      </w:r>
-      <w:proofErr w:type="spellEnd"/>
-      <w:r>
-        <w:rPr>
-          <w:rFonts w:asciiTheme="minorHAnsi" w:hAnsiTheme="minorHAnsi" w:cstheme="minorHAnsi"/>
-          <w:sz w:val="24"/>
-          <w:szCs w:val="24"/>
-        </w:rPr>
-        <w:t xml:space="preserve"> </w:t>
+        <w:t xml:space="preserve">- Building canonical transaction setSee </w:t>
       </w:r>
       <w:r>
         <w:rPr>
@@ -619,25 +447,7 @@
           <w:szCs w:val="24"/>
         </w:rPr>
         <w:tab/>
-        <w:t xml:space="preserve">- </w:t>
-      </w:r>
-      <w:proofErr w:type="spellStart"/>
-      <w:r>
-        <w:rPr>
-          <w:rFonts w:asciiTheme="minorHAnsi" w:hAnsiTheme="minorHAnsi" w:cstheme="minorHAnsi"/>
-          <w:sz w:val="24"/>
-          <w:szCs w:val="24"/>
-        </w:rPr>
-        <w:t>SHAMapMissingNode</w:t>
-      </w:r>
-      <w:proofErr w:type="spellEnd"/>
-      <w:r>
-        <w:rPr>
-          <w:rFonts w:asciiTheme="minorHAnsi" w:hAnsiTheme="minorHAnsi" w:cstheme="minorHAnsi"/>
-          <w:sz w:val="24"/>
-          <w:szCs w:val="24"/>
-        </w:rPr>
-        <w:t xml:space="preserve"> </w:t>
+        <w:t xml:space="preserve">- SHAMapMissingNode </w:t>
       </w:r>
       <w:r>
         <w:rPr>
@@ -688,26 +498,8 @@
           <w:sz w:val="24"/>
           <w:szCs w:val="24"/>
         </w:rPr>
-        <w:t xml:space="preserve">158] </w:t>
-      </w:r>
-      <w:proofErr w:type="spellStart"/>
-      <w:r>
-        <w:rPr>
-          <w:rFonts w:asciiTheme="minorHAnsi" w:hAnsiTheme="minorHAnsi" w:cstheme="minorHAnsi"/>
-          <w:sz w:val="24"/>
-          <w:szCs w:val="24"/>
-        </w:rPr>
-        <w:t>C</w:t>
-      </w:r>
-      <w:r>
-        <w:rPr>
-          <w:rFonts w:asciiTheme="minorHAnsi" w:hAnsiTheme="minorHAnsi" w:cstheme="minorHAnsi"/>
-          <w:sz w:val="24"/>
-          <w:szCs w:val="24"/>
-        </w:rPr>
-        <w:t>onsensus.h</w:t>
-      </w:r>
-      <w:proofErr w:type="spellEnd"/>
+        <w:t>158] Consensus.h</w:t>
+      </w:r>
       <w:r>
         <w:rPr>
           <w:rFonts w:asciiTheme="minorHAnsi" w:hAnsiTheme="minorHAnsi" w:cstheme="minorHAnsi"/>
@@ -741,36 +533,8 @@
           <w:szCs w:val="24"/>
         </w:rPr>
         <w:tab/>
-        <w:t xml:space="preserve">- Node receives </w:t>
-      </w:r>
-      <w:proofErr w:type="spellStart"/>
-      <w:r>
-        <w:rPr>
-          <w:rFonts w:asciiTheme="minorHAnsi" w:hAnsiTheme="minorHAnsi" w:cstheme="minorHAnsi"/>
-          <w:sz w:val="24"/>
-          <w:szCs w:val="24"/>
-        </w:rPr>
-        <w:t>txSet</w:t>
-      </w:r>
-      <w:proofErr w:type="spellEnd"/>
-      <w:r>
-        <w:rPr>
-          <w:rFonts w:asciiTheme="minorHAnsi" w:hAnsiTheme="minorHAnsi" w:cstheme="minorHAnsi"/>
-          <w:sz w:val="24"/>
-          <w:szCs w:val="24"/>
-        </w:rPr>
-        <w:t xml:space="preserve"> but no peers are proposing it </w:t>
-      </w:r>
-      <w:proofErr w:type="spellStart"/>
-      <w:r>
-        <w:rPr>
-          <w:rFonts w:asciiTheme="minorHAnsi" w:hAnsiTheme="minorHAnsi" w:cstheme="minorHAnsi"/>
-          <w:sz w:val="24"/>
-          <w:szCs w:val="24"/>
-        </w:rPr>
-        <w:t>Consensus.h</w:t>
-      </w:r>
-      <w:proofErr w:type="spellEnd"/>
+        <w:t>- Node receives txSet but no peers are proposing it Consensus.h</w:t>
+      </w:r>
       <w:r>
         <w:rPr>
           <w:rFonts w:asciiTheme="minorHAnsi" w:hAnsiTheme="minorHAnsi" w:cstheme="minorHAnsi"/>
@@ -804,18 +568,8 @@
           <w:szCs w:val="24"/>
         </w:rPr>
         <w:tab/>
-        <w:t xml:space="preserve">- Stale peer proposal </w:t>
-      </w:r>
-      <w:proofErr w:type="spellStart"/>
-      <w:r>
-        <w:rPr>
-          <w:rFonts w:asciiTheme="minorHAnsi" w:hAnsiTheme="minorHAnsi" w:cstheme="minorHAnsi"/>
-          <w:sz w:val="24"/>
-          <w:szCs w:val="24"/>
-        </w:rPr>
-        <w:t>Consensus.h</w:t>
-      </w:r>
-      <w:proofErr w:type="spellEnd"/>
+        <w:t>- Stale peer proposal Consensus.h</w:t>
+      </w:r>
       <w:r>
         <w:rPr>
           <w:rFonts w:asciiTheme="minorHAnsi" w:hAnsiTheme="minorHAnsi" w:cstheme="minorHAnsi"/>
@@ -862,61 +616,7 @@
           <w:sz w:val="24"/>
           <w:szCs w:val="24"/>
         </w:rPr>
-        <w:t xml:space="preserve">Try every fitness function individually and see if they correlate. Analyze a population of fitness functions </w:t>
-      </w:r>
-      <w:proofErr w:type="spellStart"/>
-      <w:r>
-        <w:rPr>
-          <w:rFonts w:asciiTheme="minorHAnsi" w:hAnsiTheme="minorHAnsi" w:cstheme="minorHAnsi"/>
-          <w:sz w:val="24"/>
-          <w:szCs w:val="24"/>
-        </w:rPr>
-        <w:t>functions</w:t>
-      </w:r>
-      <w:proofErr w:type="spellEnd"/>
-      <w:r>
-        <w:rPr>
-          <w:rFonts w:asciiTheme="minorHAnsi" w:hAnsiTheme="minorHAnsi" w:cstheme="minorHAnsi"/>
-          <w:sz w:val="24"/>
-          <w:szCs w:val="24"/>
-        </w:rPr>
-        <w:t>. D</w:t>
-      </w:r>
-      <w:r>
-        <w:rPr>
-          <w:rFonts w:asciiTheme="minorHAnsi" w:hAnsiTheme="minorHAnsi" w:cstheme="minorHAnsi"/>
-          <w:sz w:val="24"/>
-          <w:szCs w:val="24"/>
-        </w:rPr>
-        <w:t xml:space="preserve">on't run </w:t>
-      </w:r>
-      <w:proofErr w:type="spellStart"/>
-      <w:proofErr w:type="gramStart"/>
-      <w:r>
-        <w:rPr>
-          <w:rFonts w:asciiTheme="minorHAnsi" w:hAnsiTheme="minorHAnsi" w:cstheme="minorHAnsi"/>
-          <w:sz w:val="24"/>
-          <w:szCs w:val="24"/>
-        </w:rPr>
-        <w:t>GA,</w:t>
-      </w:r>
-      <w:r>
-        <w:rPr>
-          <w:rFonts w:asciiTheme="minorHAnsi" w:hAnsiTheme="minorHAnsi" w:cstheme="minorHAnsi"/>
-          <w:sz w:val="24"/>
-          <w:szCs w:val="24"/>
-        </w:rPr>
-        <w:t>instead</w:t>
-      </w:r>
-      <w:proofErr w:type="spellEnd"/>
-      <w:proofErr w:type="gramEnd"/>
-      <w:r>
-        <w:rPr>
-          <w:rFonts w:asciiTheme="minorHAnsi" w:hAnsiTheme="minorHAnsi" w:cstheme="minorHAnsi"/>
-          <w:sz w:val="24"/>
-          <w:szCs w:val="24"/>
-        </w:rPr>
-        <w:t xml:space="preserve"> run the same test cases for every fitness function.</w:t>
+        <w:t>Try every fitness function individually and see if they correlate. Analyze a population of fitness functions functions. Don't run GA,instead run the same test cases for every fitness function.</w:t>
       </w:r>
     </w:p>
     <w:p>
@@ -1106,15 +806,7 @@
           <w:szCs w:val="24"/>
         </w:rPr>
         <w:tab/>
-        <w:t>- Ri</w:t>
-      </w:r>
-      <w:r>
-        <w:rPr>
-          <w:rFonts w:asciiTheme="minorHAnsi" w:hAnsiTheme="minorHAnsi" w:cstheme="minorHAnsi"/>
-          <w:sz w:val="24"/>
-          <w:szCs w:val="24"/>
-        </w:rPr>
-        <w:t>pple in particular</w:t>
+        <w:t>- Ripple in particular</w:t>
       </w:r>
     </w:p>
     <w:p>
@@ -1152,25 +844,7 @@
           <w:szCs w:val="24"/>
         </w:rPr>
         <w:tab/>
-        <w:t xml:space="preserve">- Distributed systems and event </w:t>
-      </w:r>
-      <w:proofErr w:type="spellStart"/>
-      <w:r>
-        <w:rPr>
-          <w:rFonts w:asciiTheme="minorHAnsi" w:hAnsiTheme="minorHAnsi" w:cstheme="minorHAnsi"/>
-          <w:sz w:val="24"/>
-          <w:szCs w:val="24"/>
-        </w:rPr>
-        <w:t>interleavings</w:t>
-      </w:r>
-      <w:proofErr w:type="spellEnd"/>
-      <w:r>
-        <w:rPr>
-          <w:rFonts w:asciiTheme="minorHAnsi" w:hAnsiTheme="minorHAnsi" w:cstheme="minorHAnsi"/>
-          <w:sz w:val="24"/>
-          <w:szCs w:val="24"/>
-        </w:rPr>
-        <w:t xml:space="preserve"> (combine in ripple explanation)</w:t>
+        <w:t>- Distributed systems and event interleavings (combine in ripple explanation)</w:t>
       </w:r>
     </w:p>
     <w:p>
@@ -1274,15 +948,7 @@
           <w:sz w:val="24"/>
           <w:szCs w:val="24"/>
         </w:rPr>
-        <w:t>Basic background. What i</w:t>
-      </w:r>
-      <w:r>
-        <w:rPr>
-          <w:rFonts w:asciiTheme="minorHAnsi" w:hAnsiTheme="minorHAnsi" w:cstheme="minorHAnsi"/>
-          <w:sz w:val="24"/>
-          <w:szCs w:val="24"/>
-        </w:rPr>
-        <w:t>s the SOTA and what does my thesis add.</w:t>
+        <w:t>Basic background. What is the SOTA and what does my thesis add.</w:t>
       </w:r>
     </w:p>
     <w:p>
@@ -1304,25 +970,7 @@
           <w:sz w:val="24"/>
           <w:szCs w:val="24"/>
         </w:rPr>
-        <w:t xml:space="preserve">Related work, asynchronous concurrency testing </w:t>
-      </w:r>
-      <w:proofErr w:type="spellStart"/>
-      <w:r>
-        <w:rPr>
-          <w:rFonts w:asciiTheme="minorHAnsi" w:hAnsiTheme="minorHAnsi" w:cstheme="minorHAnsi"/>
-          <w:sz w:val="24"/>
-          <w:szCs w:val="24"/>
-        </w:rPr>
-        <w:t>interleavings</w:t>
-      </w:r>
-      <w:proofErr w:type="spellEnd"/>
-      <w:r>
-        <w:rPr>
-          <w:rFonts w:asciiTheme="minorHAnsi" w:hAnsiTheme="minorHAnsi" w:cstheme="minorHAnsi"/>
-          <w:sz w:val="24"/>
-          <w:szCs w:val="24"/>
-        </w:rPr>
-        <w:t>.</w:t>
+        <w:t>Related work, asynchronous concurrency testing interleavings.</w:t>
       </w:r>
     </w:p>
     <w:p>
@@ -1414,34 +1062,7 @@
             <w:sz w:val="24"/>
             <w:szCs w:val="24"/>
           </w:rPr>
-          <w:t>https://repository.</w:t>
-        </w:r>
-        <w:r>
-          <w:rPr>
-            <w:rStyle w:val="Hyperlink"/>
-            <w:rFonts w:asciiTheme="minorHAnsi" w:hAnsiTheme="minorHAnsi" w:cstheme="minorHAnsi"/>
-            <w:sz w:val="24"/>
-            <w:szCs w:val="24"/>
-          </w:rPr>
-          <w:t>tudel</w:t>
-        </w:r>
-        <w:r>
-          <w:rPr>
-            <w:rStyle w:val="Hyperlink"/>
-            <w:rFonts w:asciiTheme="minorHAnsi" w:hAnsiTheme="minorHAnsi" w:cstheme="minorHAnsi"/>
-            <w:sz w:val="24"/>
-            <w:szCs w:val="24"/>
-          </w:rPr>
-          <w:t>f</w:t>
-        </w:r>
-        <w:r>
-          <w:rPr>
-            <w:rStyle w:val="Hyperlink"/>
-            <w:rFonts w:asciiTheme="minorHAnsi" w:hAnsiTheme="minorHAnsi" w:cstheme="minorHAnsi"/>
-            <w:sz w:val="24"/>
-            <w:szCs w:val="24"/>
-          </w:rPr>
-          <w:t>t.nl/islandora/object/uuid%3A6d8a1835-9054-4e4a-a85f-99ac592978da?collection=education</w:t>
+          <w:t>https://repository.tudelft.nl/islandora/object/uuid%3A6d8a1835-9054-4e4a-a85f-99ac592978da?collection=education</w:t>
         </w:r>
       </w:hyperlink>
     </w:p>
@@ -1477,13 +1098,6 @@
           <w:sz w:val="24"/>
           <w:szCs w:val="24"/>
         </w:rPr>
-      </w:r>
-      <w:r>
-        <w:rPr>
-          <w:rFonts w:asciiTheme="minorHAnsi" w:hAnsiTheme="minorHAnsi" w:cstheme="minorHAnsi"/>
-          <w:sz w:val="24"/>
-          <w:szCs w:val="24"/>
-        </w:rPr>
         <w:fldChar w:fldCharType="separate"/>
       </w:r>
       <w:r>
@@ -1493,25 +1107,7 @@
           <w:sz w:val="24"/>
           <w:szCs w:val="24"/>
         </w:rPr>
-        <w:t>https://repository.tudelf</w:t>
-      </w:r>
-      <w:r>
-        <w:rPr>
-          <w:rStyle w:val="Hyperlink"/>
-          <w:rFonts w:asciiTheme="minorHAnsi" w:hAnsiTheme="minorHAnsi" w:cstheme="minorHAnsi"/>
-          <w:sz w:val="24"/>
-          <w:szCs w:val="24"/>
-        </w:rPr>
-        <w:t>t</w:t>
-      </w:r>
-      <w:r>
-        <w:rPr>
-          <w:rStyle w:val="Hyperlink"/>
-          <w:rFonts w:asciiTheme="minorHAnsi" w:hAnsiTheme="minorHAnsi" w:cstheme="minorHAnsi"/>
-          <w:sz w:val="24"/>
-          <w:szCs w:val="24"/>
-        </w:rPr>
-        <w:t>.nl/islandora/object/uuid%3A26da088e-25e1-4de4-bfc2-6935e32646ab?collection=education</w:t>
+        <w:t>https://repository.tudelft.nl/islandora/object/uuid%3A26da088e-25e1-4de4-bfc2-6935e32646ab?collection=education</w:t>
       </w:r>
     </w:p>
     <w:p>
@@ -1565,15 +1161,7 @@
           <w:sz w:val="24"/>
           <w:szCs w:val="24"/>
         </w:rPr>
-        <w:t>Implement test harness until tran</w:t>
-      </w:r>
-      <w:r>
-        <w:rPr>
-          <w:rFonts w:asciiTheme="minorHAnsi" w:hAnsiTheme="minorHAnsi" w:cstheme="minorHAnsi"/>
-          <w:sz w:val="24"/>
-          <w:szCs w:val="24"/>
-        </w:rPr>
-        <w:t>sactions validated</w:t>
+        <w:t>Implement test harness until transactions validated</w:t>
       </w:r>
     </w:p>
     <w:p>
@@ -1611,23 +1199,49 @@
         </w:rPr>
         <w:t xml:space="preserve">Implement </w:t>
       </w:r>
-      <w:proofErr w:type="spellStart"/>
-      <w:r>
-        <w:rPr>
-          <w:rFonts w:asciiTheme="minorHAnsi" w:hAnsiTheme="minorHAnsi" w:cstheme="minorHAnsi"/>
-          <w:sz w:val="24"/>
-          <w:szCs w:val="24"/>
-        </w:rPr>
-        <w:t>proposeSeq</w:t>
-      </w:r>
-      <w:proofErr w:type="spellEnd"/>
-      <w:r>
-        <w:rPr>
-          <w:rFonts w:asciiTheme="minorHAnsi" w:hAnsiTheme="minorHAnsi" w:cstheme="minorHAnsi"/>
-          <w:sz w:val="24"/>
-          <w:szCs w:val="24"/>
-        </w:rPr>
-        <w:t xml:space="preserve"> in chromosome</w:t>
+      <w:r>
+        <w:rPr>
+          <w:rFonts w:asciiTheme="minorHAnsi" w:hAnsiTheme="minorHAnsi" w:cstheme="minorHAnsi"/>
+          <w:sz w:val="24"/>
+          <w:szCs w:val="24"/>
+        </w:rPr>
+        <w:t>Guassian or polynomial mutation</w:t>
+      </w:r>
+    </w:p>
+    <w:p>
+      <w:pPr>
+        <w:pStyle w:val="PlainText"/>
+        <w:rPr>
+          <w:rFonts w:asciiTheme="minorHAnsi" w:hAnsiTheme="minorHAnsi" w:cstheme="minorHAnsi"/>
+          <w:sz w:val="24"/>
+          <w:szCs w:val="24"/>
+        </w:rPr>
+      </w:pPr>
+      <w:r>
+        <w:rPr>
+          <w:rFonts w:asciiTheme="minorHAnsi" w:hAnsiTheme="minorHAnsi" w:cstheme="minorHAnsi"/>
+          <w:sz w:val="24"/>
+          <w:szCs w:val="24"/>
+        </w:rPr>
+        <w:t>Implement proposeSeq in chromosome</w:t>
+      </w:r>
+    </w:p>
+    <w:p>
+      <w:pPr>
+        <w:pStyle w:val="PlainText"/>
+        <w:rPr>
+          <w:rFonts w:asciiTheme="minorHAnsi" w:hAnsiTheme="minorHAnsi" w:cstheme="minorHAnsi"/>
+          <w:sz w:val="24"/>
+          <w:szCs w:val="24"/>
+        </w:rPr>
+      </w:pPr>
+      <w:r>
+        <w:rPr>
+          <w:rFonts w:asciiTheme="minorHAnsi" w:hAnsiTheme="minorHAnsi" w:cstheme="minorHAnsi"/>
+          <w:sz w:val="24"/>
+          <w:szCs w:val="24"/>
+        </w:rPr>
+        <w:t>Impement shutdown on GA completion</w:t>
       </w:r>
     </w:p>
     <w:p>

</xml_diff>